<commit_message>
Version 3 contratos empresas
</commit_message>
<xml_diff>
--- a/recibos/bin/Debug/Archivos/CPS.docx
+++ b/recibos/bin/Debug/Archivos/CPS.docx
@@ -3825,7 +3825,16 @@
           <w:sz w:val="16"/>
           <w:szCs w:val="16"/>
         </w:rPr>
-        <w:t>EN EL ESTADO DE</w:t>
+        <w:t xml:space="preserve">EN EL ESTADO </w:t>
+      </w:r>
+      <w:proofErr w:type="gramStart"/>
+      <w:r>
+        <w:rPr>
+          <w:rFonts w:ascii="Gadugi" w:eastAsia="PMingLiU-ExtB" w:hAnsi="Gadugi" w:cs="Tahoma"/>
+          <w:sz w:val="16"/>
+          <w:szCs w:val="16"/>
+        </w:rPr>
+        <w:t>DE</w:t>
       </w:r>
       <w:r>
         <w:rPr>
@@ -3844,7 +3853,16 @@
           <w:sz w:val="16"/>
           <w:szCs w:val="16"/>
         </w:rPr>
-        <w:t xml:space="preserve">, </w:t>
+        <w:t>,</w:t>
+      </w:r>
+      <w:proofErr w:type="gramEnd"/>
+      <w:r>
+        <w:rPr>
+          <w:rFonts w:ascii="Gadugi" w:eastAsia="PMingLiU-ExtB" w:hAnsi="Gadugi" w:cs="Tahoma"/>
+          <w:sz w:val="16"/>
+          <w:szCs w:val="16"/>
+        </w:rPr>
+        <w:t xml:space="preserve"> </w:t>
       </w:r>
       <w:r>
         <w:rPr>
@@ -7479,7 +7497,17 @@
           <w:szCs w:val="16"/>
           <w:lang w:val="es-MX"/>
         </w:rPr>
-        <w:t>PARA EL EFECTO DE LA INTERPRETACIÓN, EJECUCIÓN Y CONTROVERSIAS DEL PRESENTE CONTRATO, LAS PARTES CONVIENEN EXPRESAMENTE EN SOMETERSE A LA JURISDICCIÓN DE LOS TRIBUNALES COMPETENTES DE LA CIUDAD DE</w:t>
+        <w:t xml:space="preserve">PARA EL EFECTO DE LA INTERPRETACIÓN, EJECUCIÓN Y CONTROVERSIAS DEL PRESENTE CONTRATO, LAS PARTES CONVIENEN EXPRESAMENTE EN SOMETERSE A LA JURISDICCIÓN DE LOS TRIBUNALES COMPETENTES DE LA CIUDAD </w:t>
+      </w:r>
+      <w:proofErr w:type="gramStart"/>
+      <w:r>
+        <w:rPr>
+          <w:rFonts w:ascii="Gadugi" w:eastAsia="PMingLiU-ExtB" w:hAnsi="Gadugi" w:cs="Tahoma"/>
+          <w:sz w:val="16"/>
+          <w:szCs w:val="16"/>
+          <w:lang w:val="es-MX"/>
+        </w:rPr>
+        <w:t>DE</w:t>
       </w:r>
       <w:r>
         <w:rPr>
@@ -7501,6 +7529,7 @@
         </w:rPr>
         <w:t>;</w:t>
       </w:r>
+      <w:proofErr w:type="gramEnd"/>
       <w:r>
         <w:rPr>
           <w:rFonts w:ascii="Gadugi" w:eastAsia="PMingLiU-ExtB" w:hAnsi="Gadugi" w:cs="Tahoma"/>
@@ -7610,6 +7639,8 @@
           <w:szCs w:val="16"/>
         </w:rPr>
       </w:pPr>
+      <w:bookmarkStart w:id="10" w:name="_GoBack"/>
+      <w:bookmarkEnd w:id="10"/>
     </w:p>
     <w:p>
       <w:pPr>
@@ -7647,10 +7678,38 @@
           <w:sz w:val="16"/>
           <w:szCs w:val="16"/>
         </w:rPr>
+        <w:t xml:space="preserve">LA CIUDAD </w:t>
+      </w:r>
+      <w:proofErr w:type="gramStart"/>
+      <w:r>
+        <w:rPr>
+          <w:rFonts w:ascii="Gadugi" w:eastAsia="PMingLiU-ExtB" w:hAnsi="Gadugi" w:cs="Tahoma"/>
+          <w:b/>
+          <w:sz w:val="16"/>
+          <w:szCs w:val="16"/>
+        </w:rPr>
+        <w:t>DE</w:t>
+      </w:r>
+      <w:r>
+        <w:rPr>
+          <w:rFonts w:ascii="Gadugi" w:eastAsia="PMingLiU-ExtB" w:hAnsi="Gadugi" w:cs="Tahoma"/>
+          <w:b/>
+          <w:sz w:val="16"/>
+          <w:szCs w:val="16"/>
+        </w:rPr>
         <w:t xml:space="preserve"> </w:t>
       </w:r>
-      <w:bookmarkStart w:id="10" w:name="cLugarFirma"/>
-      <w:bookmarkEnd w:id="10"/>
+      <w:r>
+        <w:rPr>
+          <w:rFonts w:ascii="Gadugi" w:eastAsia="PMingLiU-ExtB" w:hAnsi="Gadugi" w:cs="Tahoma"/>
+          <w:b/>
+          <w:sz w:val="16"/>
+          <w:szCs w:val="16"/>
+        </w:rPr>
+        <w:t xml:space="preserve"> </w:t>
+      </w:r>
+      <w:bookmarkStart w:id="11" w:name="cLugarFirma"/>
+      <w:bookmarkEnd w:id="11"/>
       <w:r>
         <w:rPr>
           <w:rFonts w:ascii="Gadugi" w:eastAsia="PMingLiU-ExtB" w:hAnsi="Gadugi" w:cs="Tahoma"/>
@@ -7660,6 +7719,7 @@
         </w:rPr>
         <w:t>,</w:t>
       </w:r>
+      <w:proofErr w:type="gramEnd"/>
       <w:r>
         <w:rPr>
           <w:rFonts w:ascii="Gadugi" w:eastAsia="PMingLiU-ExtB" w:hAnsi="Gadugi" w:cs="Tahoma"/>
@@ -7669,8 +7729,24 @@
         </w:rPr>
         <w:t xml:space="preserve"> </w:t>
       </w:r>
-      <w:bookmarkStart w:id="11" w:name="_GoBack"/>
-      <w:bookmarkEnd w:id="11"/>
+      <w:r>
+        <w:rPr>
+          <w:rFonts w:ascii="Gadugi" w:eastAsia="PMingLiU-ExtB" w:hAnsi="Gadugi" w:cs="Tahoma"/>
+          <w:b/>
+          <w:sz w:val="16"/>
+          <w:szCs w:val="16"/>
+        </w:rPr>
+        <w:t xml:space="preserve"> EL DÍA</w:t>
+      </w:r>
+      <w:r>
+        <w:rPr>
+          <w:rFonts w:ascii="Gadugi" w:eastAsia="PMingLiU-ExtB" w:hAnsi="Gadugi" w:cs="Tahoma"/>
+          <w:b/>
+          <w:sz w:val="16"/>
+          <w:szCs w:val="16"/>
+        </w:rPr>
+        <w:t xml:space="preserve"> </w:t>
+      </w:r>
       <w:r>
         <w:rPr>
           <w:rFonts w:ascii="Gadugi" w:eastAsia="PMingLiU-ExtB" w:hAnsi="Gadugi" w:cs="Tahoma"/>
@@ -7916,6 +7992,7 @@
                 <w:sz w:val="16"/>
                 <w:szCs w:val="16"/>
               </w:rPr>
+              <w:lastRenderedPageBreak/>
               <w:t>C.</w:t>
             </w:r>
             <w:r>
@@ -8152,7 +8229,6 @@
           <w:sz w:val="16"/>
           <w:szCs w:val="16"/>
         </w:rPr>
-        <w:lastRenderedPageBreak/>
         <w:t xml:space="preserve">TESTIGO   </w:t>
       </w:r>
       <w:r>
@@ -8217,8 +8293,18 @@
           <w:szCs w:val="16"/>
         </w:rPr>
         <w:tab/>
+      </w:r>
+      <w:proofErr w:type="spellStart"/>
+      <w:r>
+        <w:rPr>
+          <w:rFonts w:ascii="Gadugi" w:eastAsia="PMingLiU-ExtB" w:hAnsi="Gadugi" w:cs="Tahoma"/>
+          <w:b/>
+          <w:sz w:val="16"/>
+          <w:szCs w:val="16"/>
+        </w:rPr>
         <w:t>TESTIGO</w:t>
       </w:r>
+      <w:proofErr w:type="spellEnd"/>
     </w:p>
     <w:p>
       <w:pPr>
@@ -8312,7 +8398,7 @@
             <w:noProof/>
             <w:lang w:val="es-ES"/>
           </w:rPr>
-          <w:t>9</w:t>
+          <w:t>10</w:t>
         </w:r>
         <w:r>
           <w:fldChar w:fldCharType="end"/>
@@ -9969,7 +10055,7 @@
 </file>
 
 <file path=customXml/itemProps1.xml><?xml version="1.0" encoding="utf-8"?>
-<ds:datastoreItem xmlns:ds="http://schemas.openxmlformats.org/officeDocument/2006/customXml" ds:itemID="{5C32AE20-B953-4932-A3AA-4B57C40DE636}">
+<ds:datastoreItem xmlns:ds="http://schemas.openxmlformats.org/officeDocument/2006/customXml" ds:itemID="{5330AF13-C050-4239-980A-A0462E248442}">
   <ds:schemaRefs>
     <ds:schemaRef ds:uri="http://schemas.openxmlformats.org/officeDocument/2006/bibliography"/>
   </ds:schemaRefs>

</xml_diff>

<commit_message>
Version 5 contratos empresas
</commit_message>
<xml_diff>
--- a/recibos/bin/Debug/Archivos/CPS.docx
+++ b/recibos/bin/Debug/Archivos/CPS.docx
@@ -1124,7 +1124,27 @@
           <w:sz w:val="16"/>
           <w:szCs w:val="16"/>
         </w:rPr>
-        <w:t xml:space="preserve">QUE SU REGISTRO FEDERAL DE CONTRIBUYENTES ES </w:t>
+        <w:t>QUE SU REGISTRO FEDERAL DE CONTRIBUYENTES ES</w:t>
+      </w:r>
+      <w:r>
+        <w:rPr>
+          <w:rFonts w:ascii="Gadugi" w:eastAsia="PMingLiU-ExtB" w:hAnsi="Gadugi" w:cs="Tahoma"/>
+          <w:b/>
+          <w:noProof/>
+          <w:sz w:val="16"/>
+          <w:szCs w:val="16"/>
+        </w:rPr>
+        <w:t xml:space="preserve"> </w:t>
+      </w:r>
+      <w:r>
+        <w:rPr>
+          <w:rFonts w:ascii="Gadugi" w:eastAsia="PMingLiU-ExtB" w:hAnsi="Gadugi" w:cs="Tahoma"/>
+          <w:b/>
+          <w:noProof/>
+          <w:sz w:val="16"/>
+          <w:szCs w:val="16"/>
+        </w:rPr>
+        <w:t xml:space="preserve"> </w:t>
       </w:r>
       <w:bookmarkStart w:id="6" w:name="cRFCU"/>
       <w:bookmarkEnd w:id="6"/>
@@ -1239,7 +1259,18 @@
           <w:sz w:val="16"/>
           <w:szCs w:val="16"/>
         </w:rPr>
-        <w:t>QUE QUIEN LA REPRESENTA EN ESTE ACTO CUENTA CON PODER AMPLIO Y SUFICIENTE PARA CELEBRAR EL PRESENTE CONTRATO Y OBLIGAR A SU REPRESENTADA EN TÉRMINOS DEL MISMO Y QUE A LA FECHA NO LE HA SIDO REVOCADO, MODIFICADO O LIMITADO EN FORMA ALGUNA</w:t>
+        <w:t>QUE QUIEN LA REPRESENTA EN ESTE ACTO CUENTA CON PODER AMPLIO Y SUFICIENTE PARA CELEBRAR EL PRESENTE CONTRATO Y OBLIGAR A SU REPRESENTADA EN TÉRMINO</w:t>
+      </w:r>
+      <w:bookmarkStart w:id="8" w:name="_GoBack"/>
+      <w:bookmarkEnd w:id="8"/>
+      <w:r>
+        <w:rPr>
+          <w:rFonts w:ascii="Gadugi" w:eastAsia="PMingLiU-ExtB" w:hAnsi="Gadugi" w:cs="Tahoma"/>
+          <w:noProof/>
+          <w:sz w:val="16"/>
+          <w:szCs w:val="16"/>
+        </w:rPr>
+        <w:t>S DEL MISMO Y QUE A LA FECHA NO LE HA SIDO REVOCADO, MODIFICADO O LIMITADO EN FORMA ALGUNA</w:t>
       </w:r>
       <w:r>
         <w:rPr>
@@ -3825,16 +3856,7 @@
           <w:sz w:val="16"/>
           <w:szCs w:val="16"/>
         </w:rPr>
-        <w:t xml:space="preserve">EN EL ESTADO </w:t>
-      </w:r>
-      <w:proofErr w:type="gramStart"/>
-      <w:r>
-        <w:rPr>
-          <w:rFonts w:ascii="Gadugi" w:eastAsia="PMingLiU-ExtB" w:hAnsi="Gadugi" w:cs="Tahoma"/>
-          <w:sz w:val="16"/>
-          <w:szCs w:val="16"/>
-        </w:rPr>
-        <w:t>DE</w:t>
+        <w:t>EN EL ESTADO DE</w:t>
       </w:r>
       <w:r>
         <w:rPr>
@@ -3845,24 +3867,15 @@
         </w:rPr>
         <w:t xml:space="preserve"> </w:t>
       </w:r>
-      <w:bookmarkStart w:id="8" w:name="cEstadoP"/>
-      <w:bookmarkEnd w:id="8"/>
-      <w:r>
-        <w:rPr>
-          <w:rFonts w:ascii="Gadugi" w:eastAsia="PMingLiU-ExtB" w:hAnsi="Gadugi" w:cs="Tahoma"/>
-          <w:sz w:val="16"/>
-          <w:szCs w:val="16"/>
-        </w:rPr>
-        <w:t>,</w:t>
-      </w:r>
-      <w:proofErr w:type="gramEnd"/>
-      <w:r>
-        <w:rPr>
-          <w:rFonts w:ascii="Gadugi" w:eastAsia="PMingLiU-ExtB" w:hAnsi="Gadugi" w:cs="Tahoma"/>
-          <w:sz w:val="16"/>
-          <w:szCs w:val="16"/>
-        </w:rPr>
-        <w:t xml:space="preserve"> </w:t>
+      <w:bookmarkStart w:id="9" w:name="cEstadoP"/>
+      <w:bookmarkEnd w:id="9"/>
+      <w:r>
+        <w:rPr>
+          <w:rFonts w:ascii="Gadugi" w:eastAsia="PMingLiU-ExtB" w:hAnsi="Gadugi" w:cs="Tahoma"/>
+          <w:sz w:val="16"/>
+          <w:szCs w:val="16"/>
+        </w:rPr>
+        <w:t xml:space="preserve">, </w:t>
       </w:r>
       <w:r>
         <w:rPr>
@@ -7497,17 +7510,7 @@
           <w:szCs w:val="16"/>
           <w:lang w:val="es-MX"/>
         </w:rPr>
-        <w:t xml:space="preserve">PARA EL EFECTO DE LA INTERPRETACIÓN, EJECUCIÓN Y CONTROVERSIAS DEL PRESENTE CONTRATO, LAS PARTES CONVIENEN EXPRESAMENTE EN SOMETERSE A LA JURISDICCIÓN DE LOS TRIBUNALES COMPETENTES DE LA CIUDAD </w:t>
-      </w:r>
-      <w:proofErr w:type="gramStart"/>
-      <w:r>
-        <w:rPr>
-          <w:rFonts w:ascii="Gadugi" w:eastAsia="PMingLiU-ExtB" w:hAnsi="Gadugi" w:cs="Tahoma"/>
-          <w:sz w:val="16"/>
-          <w:szCs w:val="16"/>
-          <w:lang w:val="es-MX"/>
-        </w:rPr>
-        <w:t>DE</w:t>
+        <w:t>PARA EL EFECTO DE LA INTERPRETACIÓN, EJECUCIÓN Y CONTROVERSIAS DEL PRESENTE CONTRATO, LAS PARTES CONVIENEN EXPRESAMENTE EN SOMETERSE A LA JURISDICCIÓN DE LOS TRIBUNALES COMPETENTES DE LA CIUDAD DE</w:t>
       </w:r>
       <w:r>
         <w:rPr>
@@ -7518,8 +7521,8 @@
         </w:rPr>
         <w:t xml:space="preserve">  </w:t>
       </w:r>
-      <w:bookmarkStart w:id="9" w:name="cLugarJurisdiccion"/>
-      <w:bookmarkEnd w:id="9"/>
+      <w:bookmarkStart w:id="10" w:name="cLugarJurisdiccion"/>
+      <w:bookmarkEnd w:id="10"/>
       <w:r>
         <w:rPr>
           <w:rFonts w:ascii="Gadugi" w:eastAsia="PMingLiU-ExtB" w:hAnsi="Gadugi" w:cs="Tahoma"/>
@@ -7529,7 +7532,6 @@
         </w:rPr>
         <w:t>;</w:t>
       </w:r>
-      <w:proofErr w:type="gramEnd"/>
       <w:r>
         <w:rPr>
           <w:rFonts w:ascii="Gadugi" w:eastAsia="PMingLiU-ExtB" w:hAnsi="Gadugi" w:cs="Tahoma"/>
@@ -7639,8 +7641,6 @@
           <w:szCs w:val="16"/>
         </w:rPr>
       </w:pPr>
-      <w:bookmarkStart w:id="10" w:name="_GoBack"/>
-      <w:bookmarkEnd w:id="10"/>
     </w:p>
     <w:p>
       <w:pPr>
@@ -7678,17 +7678,7 @@
           <w:sz w:val="16"/>
           <w:szCs w:val="16"/>
         </w:rPr>
-        <w:t xml:space="preserve">LA CIUDAD </w:t>
-      </w:r>
-      <w:proofErr w:type="gramStart"/>
-      <w:r>
-        <w:rPr>
-          <w:rFonts w:ascii="Gadugi" w:eastAsia="PMingLiU-ExtB" w:hAnsi="Gadugi" w:cs="Tahoma"/>
-          <w:b/>
-          <w:sz w:val="16"/>
-          <w:szCs w:val="16"/>
-        </w:rPr>
-        <w:t>DE</w:t>
+        <w:t>LA CIUDAD DE</w:t>
       </w:r>
       <w:r>
         <w:rPr>
@@ -7719,7 +7709,6 @@
         </w:rPr>
         <w:t>,</w:t>
       </w:r>
-      <w:proofErr w:type="gramEnd"/>
       <w:r>
         <w:rPr>
           <w:rFonts w:ascii="Gadugi" w:eastAsia="PMingLiU-ExtB" w:hAnsi="Gadugi" w:cs="Tahoma"/>
@@ -8293,18 +8282,8 @@
           <w:szCs w:val="16"/>
         </w:rPr>
         <w:tab/>
-      </w:r>
-      <w:proofErr w:type="spellStart"/>
-      <w:r>
-        <w:rPr>
-          <w:rFonts w:ascii="Gadugi" w:eastAsia="PMingLiU-ExtB" w:hAnsi="Gadugi" w:cs="Tahoma"/>
-          <w:b/>
-          <w:sz w:val="16"/>
-          <w:szCs w:val="16"/>
-        </w:rPr>
         <w:t>TESTIGO</w:t>
       </w:r>
-      <w:proofErr w:type="spellEnd"/>
     </w:p>
     <w:p>
       <w:pPr>
@@ -8398,7 +8377,7 @@
             <w:noProof/>
             <w:lang w:val="es-ES"/>
           </w:rPr>
-          <w:t>10</w:t>
+          <w:t>1</w:t>
         </w:r>
         <w:r>
           <w:fldChar w:fldCharType="end"/>
@@ -10055,7 +10034,7 @@
 </file>
 
 <file path=customXml/itemProps1.xml><?xml version="1.0" encoding="utf-8"?>
-<ds:datastoreItem xmlns:ds="http://schemas.openxmlformats.org/officeDocument/2006/customXml" ds:itemID="{5330AF13-C050-4239-980A-A0462E248442}">
+<ds:datastoreItem xmlns:ds="http://schemas.openxmlformats.org/officeDocument/2006/customXml" ds:itemID="{2ED2A168-9D41-4333-9F7E-795CBA78F8F6}">
   <ds:schemaRefs>
     <ds:schemaRef ds:uri="http://schemas.openxmlformats.org/officeDocument/2006/bibliography"/>
   </ds:schemaRefs>

</xml_diff>